<commit_message>
actualizamos notas del curso
</commit_message>
<xml_diff>
--- a/apuntes de vue3.docx
+++ b/apuntes de vue3.docx
@@ -13,153 +13,87 @@
         <w:rPr>
           <w:rFonts w:ascii="Courier New" w:hAnsi="Courier New" w:cs="Courier New"/>
         </w:rPr>
-        <w:t xml:space="preserve">instalar </w:t>
-      </w:r>
-      <w:proofErr w:type="spellStart"/>
-      <w:r>
-        <w:rPr>
-          <w:rFonts w:ascii="Courier New" w:hAnsi="Courier New" w:cs="Courier New"/>
-        </w:rPr>
-        <w:t>node</w:t>
-      </w:r>
-      <w:proofErr w:type="spellEnd"/>
-    </w:p>
-    <w:p>
-      <w:pPr>
-        <w:pStyle w:val="Textosinformato"/>
-        <w:rPr>
-          <w:rFonts w:ascii="Courier New" w:hAnsi="Courier New" w:cs="Courier New"/>
-        </w:rPr>
-      </w:pPr>
-    </w:p>
-    <w:p>
-      <w:pPr>
-        <w:pStyle w:val="Textosinformato"/>
-        <w:rPr>
-          <w:rFonts w:ascii="Courier New" w:hAnsi="Courier New" w:cs="Courier New"/>
-        </w:rPr>
-      </w:pPr>
-      <w:r>
-        <w:rPr>
-          <w:rFonts w:ascii="Courier New" w:hAnsi="Courier New" w:cs="Courier New"/>
-        </w:rPr>
-        <w:t xml:space="preserve">instalar </w:t>
-      </w:r>
-      <w:proofErr w:type="spellStart"/>
-      <w:r>
-        <w:rPr>
-          <w:rFonts w:ascii="Courier New" w:hAnsi="Courier New" w:cs="Courier New"/>
-        </w:rPr>
-        <w:t>vue</w:t>
-      </w:r>
-      <w:proofErr w:type="spellEnd"/>
-    </w:p>
-    <w:p>
-      <w:pPr>
-        <w:pStyle w:val="Textosinformato"/>
-        <w:rPr>
-          <w:rFonts w:ascii="Courier New" w:hAnsi="Courier New" w:cs="Courier New"/>
-        </w:rPr>
-      </w:pPr>
-      <w:proofErr w:type="spellStart"/>
-      <w:r>
-        <w:rPr>
-          <w:rFonts w:ascii="Courier New" w:hAnsi="Courier New" w:cs="Courier New"/>
-        </w:rPr>
-        <w:t>npm</w:t>
-      </w:r>
-      <w:proofErr w:type="spellEnd"/>
-      <w:r>
-        <w:rPr>
-          <w:rFonts w:ascii="Courier New" w:hAnsi="Courier New" w:cs="Courier New"/>
-        </w:rPr>
-        <w:t xml:space="preserve"> i -</w:t>
-      </w:r>
-      <w:proofErr w:type="gramStart"/>
-      <w:r>
-        <w:rPr>
-          <w:rFonts w:ascii="Courier New" w:hAnsi="Courier New" w:cs="Courier New"/>
-        </w:rPr>
-        <w:t>g  @</w:t>
-      </w:r>
-      <w:proofErr w:type="gramEnd"/>
-      <w:r>
-        <w:rPr>
-          <w:rFonts w:ascii="Courier New" w:hAnsi="Courier New" w:cs="Courier New"/>
-        </w:rPr>
-        <w:t>vue/cli</w:t>
-      </w:r>
-    </w:p>
-    <w:p>
-      <w:pPr>
-        <w:pStyle w:val="Textosinformato"/>
-        <w:rPr>
-          <w:rFonts w:ascii="Courier New" w:hAnsi="Courier New" w:cs="Courier New"/>
-        </w:rPr>
-      </w:pPr>
-    </w:p>
-    <w:p>
-      <w:pPr>
-        <w:pStyle w:val="Textosinformato"/>
-        <w:rPr>
-          <w:rFonts w:ascii="Courier New" w:hAnsi="Courier New" w:cs="Courier New"/>
-        </w:rPr>
-      </w:pPr>
-      <w:r>
-        <w:rPr>
-          <w:rFonts w:ascii="Courier New" w:hAnsi="Courier New" w:cs="Courier New"/>
-        </w:rPr>
-        <w:t xml:space="preserve">podes usar </w:t>
-      </w:r>
-      <w:proofErr w:type="spellStart"/>
-      <w:r>
-        <w:rPr>
-          <w:rFonts w:ascii="Courier New" w:hAnsi="Courier New" w:cs="Courier New"/>
-        </w:rPr>
-        <w:t>vue</w:t>
-      </w:r>
-      <w:proofErr w:type="spellEnd"/>
-      <w:r>
-        <w:rPr>
-          <w:rFonts w:ascii="Courier New" w:hAnsi="Courier New" w:cs="Courier New"/>
-        </w:rPr>
-        <w:t xml:space="preserve"> de 2 formas </w:t>
-      </w:r>
-    </w:p>
-    <w:p>
-      <w:pPr>
-        <w:pStyle w:val="Textosinformato"/>
-        <w:rPr>
-          <w:rFonts w:ascii="Courier New" w:hAnsi="Courier New" w:cs="Courier New"/>
-        </w:rPr>
-      </w:pPr>
-    </w:p>
-    <w:p>
-      <w:pPr>
-        <w:pStyle w:val="Textosinformato"/>
-        <w:rPr>
-          <w:rFonts w:ascii="Courier New" w:hAnsi="Courier New" w:cs="Courier New"/>
-        </w:rPr>
-      </w:pPr>
-      <w:r>
-        <w:rPr>
-          <w:rFonts w:ascii="Courier New" w:hAnsi="Courier New" w:cs="Courier New"/>
-        </w:rPr>
-        <w:t xml:space="preserve">una x </w:t>
-      </w:r>
-      <w:proofErr w:type="spellStart"/>
-      <w:r>
-        <w:rPr>
-          <w:rFonts w:ascii="Courier New" w:hAnsi="Courier New" w:cs="Courier New"/>
-        </w:rPr>
-        <w:t>cdn</w:t>
-      </w:r>
-      <w:proofErr w:type="spellEnd"/>
-      <w:r>
-        <w:rPr>
-          <w:rFonts w:ascii="Courier New" w:hAnsi="Courier New" w:cs="Courier New"/>
-        </w:rPr>
-        <w:t xml:space="preserve"> y otro por el cliente </w:t>
+        <w:t>instalar node</w:t>
+      </w:r>
+    </w:p>
+    <w:p>
+      <w:pPr>
+        <w:pStyle w:val="Textosinformato"/>
+        <w:rPr>
+          <w:rFonts w:ascii="Courier New" w:hAnsi="Courier New" w:cs="Courier New"/>
+        </w:rPr>
+      </w:pPr>
+    </w:p>
+    <w:p>
+      <w:pPr>
+        <w:pStyle w:val="Textosinformato"/>
+        <w:rPr>
+          <w:rFonts w:ascii="Courier New" w:hAnsi="Courier New" w:cs="Courier New"/>
+        </w:rPr>
+      </w:pPr>
+      <w:r>
+        <w:rPr>
+          <w:rFonts w:ascii="Courier New" w:hAnsi="Courier New" w:cs="Courier New"/>
+        </w:rPr>
+        <w:t>instalar vue</w:t>
+      </w:r>
+    </w:p>
+    <w:p>
+      <w:pPr>
+        <w:pStyle w:val="Textosinformato"/>
+        <w:rPr>
+          <w:rFonts w:ascii="Courier New" w:hAnsi="Courier New" w:cs="Courier New"/>
+        </w:rPr>
+      </w:pPr>
+      <w:r>
+        <w:rPr>
+          <w:rFonts w:ascii="Courier New" w:hAnsi="Courier New" w:cs="Courier New"/>
+        </w:rPr>
+        <w:t>npm i -g  @vue/cli</w:t>
+      </w:r>
+    </w:p>
+    <w:p>
+      <w:pPr>
+        <w:pStyle w:val="Textosinformato"/>
+        <w:rPr>
+          <w:rFonts w:ascii="Courier New" w:hAnsi="Courier New" w:cs="Courier New"/>
+        </w:rPr>
+      </w:pPr>
+    </w:p>
+    <w:p>
+      <w:pPr>
+        <w:pStyle w:val="Textosinformato"/>
+        <w:rPr>
+          <w:rFonts w:ascii="Courier New" w:hAnsi="Courier New" w:cs="Courier New"/>
+        </w:rPr>
+      </w:pPr>
+      <w:r>
+        <w:rPr>
+          <w:rFonts w:ascii="Courier New" w:hAnsi="Courier New" w:cs="Courier New"/>
+        </w:rPr>
+        <w:t xml:space="preserve">podes usar vue de 2 formas </w:t>
+      </w:r>
+    </w:p>
+    <w:p>
+      <w:pPr>
+        <w:pStyle w:val="Textosinformato"/>
+        <w:rPr>
+          <w:rFonts w:ascii="Courier New" w:hAnsi="Courier New" w:cs="Courier New"/>
+        </w:rPr>
+      </w:pPr>
+    </w:p>
+    <w:p>
+      <w:pPr>
+        <w:pStyle w:val="Textosinformato"/>
+        <w:rPr>
+          <w:rFonts w:ascii="Courier New" w:hAnsi="Courier New" w:cs="Courier New"/>
+        </w:rPr>
+      </w:pPr>
+      <w:r>
+        <w:rPr>
+          <w:rFonts w:ascii="Courier New" w:hAnsi="Courier New" w:cs="Courier New"/>
+        </w:rPr>
+        <w:t xml:space="preserve">una x cdn y otro por el cliente </w:t>
       </w:r>
     </w:p>
     <w:p>
@@ -195,71 +129,29 @@
         <w:rPr>
           <w:rFonts w:ascii="Courier New" w:hAnsi="Courier New" w:cs="Courier New"/>
         </w:rPr>
-        <w:t xml:space="preserve">cliente </w:t>
-      </w:r>
-      <w:proofErr w:type="spellStart"/>
-      <w:r>
-        <w:rPr>
-          <w:rFonts w:ascii="Courier New" w:hAnsi="Courier New" w:cs="Courier New"/>
-        </w:rPr>
-        <w:t>vue</w:t>
-      </w:r>
-      <w:proofErr w:type="spellEnd"/>
-      <w:r>
-        <w:rPr>
-          <w:rFonts w:ascii="Courier New" w:hAnsi="Courier New" w:cs="Courier New"/>
-        </w:rPr>
-        <w:t xml:space="preserve"> y hay 2 </w:t>
-      </w:r>
-      <w:proofErr w:type="spellStart"/>
-      <w:r>
-        <w:rPr>
-          <w:rFonts w:ascii="Courier New" w:hAnsi="Courier New" w:cs="Courier New"/>
-        </w:rPr>
-        <w:t>mas</w:t>
-      </w:r>
-      <w:proofErr w:type="spellEnd"/>
-      <w:r>
-        <w:rPr>
-          <w:rFonts w:ascii="Courier New" w:hAnsi="Courier New" w:cs="Courier New"/>
-        </w:rPr>
-        <w:t>.</w:t>
-      </w:r>
-    </w:p>
-    <w:p>
-      <w:pPr>
-        <w:pStyle w:val="Textosinformato"/>
-        <w:rPr>
-          <w:rFonts w:ascii="Courier New" w:hAnsi="Courier New" w:cs="Courier New"/>
-        </w:rPr>
-      </w:pPr>
-    </w:p>
-    <w:p>
-      <w:pPr>
-        <w:pStyle w:val="Textosinformato"/>
-        <w:rPr>
-          <w:rFonts w:ascii="Courier New" w:hAnsi="Courier New" w:cs="Courier New"/>
-        </w:rPr>
-      </w:pPr>
-      <w:r>
-        <w:rPr>
-          <w:rFonts w:ascii="Courier New" w:hAnsi="Courier New" w:cs="Courier New"/>
-        </w:rPr>
-        <w:t xml:space="preserve">usando cliente </w:t>
-      </w:r>
-      <w:proofErr w:type="spellStart"/>
-      <w:r>
-        <w:rPr>
-          <w:rFonts w:ascii="Courier New" w:hAnsi="Courier New" w:cs="Courier New"/>
-        </w:rPr>
-        <w:t>vue</w:t>
-      </w:r>
-      <w:proofErr w:type="spellEnd"/>
-      <w:r>
-        <w:rPr>
-          <w:rFonts w:ascii="Courier New" w:hAnsi="Courier New" w:cs="Courier New"/>
-        </w:rPr>
-        <w:t xml:space="preserve"> </w:t>
+        <w:t>cliente vue y hay 2 mas.</w:t>
+      </w:r>
+    </w:p>
+    <w:p>
+      <w:pPr>
+        <w:pStyle w:val="Textosinformato"/>
+        <w:rPr>
+          <w:rFonts w:ascii="Courier New" w:hAnsi="Courier New" w:cs="Courier New"/>
+        </w:rPr>
+      </w:pPr>
+    </w:p>
+    <w:p>
+      <w:pPr>
+        <w:pStyle w:val="Textosinformato"/>
+        <w:rPr>
+          <w:rFonts w:ascii="Courier New" w:hAnsi="Courier New" w:cs="Courier New"/>
+        </w:rPr>
+      </w:pPr>
+      <w:r>
+        <w:rPr>
+          <w:rFonts w:ascii="Courier New" w:hAnsi="Courier New" w:cs="Courier New"/>
+        </w:rPr>
+        <w:t xml:space="preserve">usando cliente vue </w:t>
       </w:r>
     </w:p>
     <w:p>
@@ -291,42 +183,12 @@
           <w:rFonts w:ascii="Courier New" w:hAnsi="Courier New" w:cs="Courier New"/>
         </w:rPr>
       </w:pPr>
-      <w:proofErr w:type="spellStart"/>
-      <w:r>
-        <w:rPr>
-          <w:rFonts w:ascii="Courier New" w:hAnsi="Courier New" w:cs="Courier New"/>
-        </w:rPr>
-        <w:t>vue</w:t>
-      </w:r>
-      <w:proofErr w:type="spellEnd"/>
-      <w:r>
-        <w:rPr>
-          <w:rFonts w:ascii="Courier New" w:hAnsi="Courier New" w:cs="Courier New"/>
-        </w:rPr>
-        <w:t xml:space="preserve"> </w:t>
-      </w:r>
-      <w:proofErr w:type="spellStart"/>
-      <w:r>
-        <w:rPr>
-          <w:rFonts w:ascii="Courier New" w:hAnsi="Courier New" w:cs="Courier New"/>
-        </w:rPr>
-        <w:t>create</w:t>
-      </w:r>
-      <w:proofErr w:type="spellEnd"/>
-      <w:r>
-        <w:rPr>
-          <w:rFonts w:ascii="Courier New" w:hAnsi="Courier New" w:cs="Courier New"/>
-        </w:rPr>
-        <w:t xml:space="preserve"> </w:t>
-      </w:r>
-      <w:proofErr w:type="spellStart"/>
-      <w:r>
-        <w:rPr>
-          <w:rFonts w:ascii="Courier New" w:hAnsi="Courier New" w:cs="Courier New"/>
-        </w:rPr>
-        <w:t>nombreproyecto</w:t>
-      </w:r>
-      <w:proofErr w:type="spellEnd"/>
+      <w:r>
+        <w:rPr>
+          <w:rFonts w:ascii="Courier New" w:hAnsi="Courier New" w:cs="Courier New"/>
+        </w:rPr>
+        <w:t>vue create nombreproyecto</w:t>
+      </w:r>
     </w:p>
     <w:p>
       <w:pPr>
@@ -377,21 +239,7 @@
         <w:rPr>
           <w:rFonts w:ascii="Courier New" w:hAnsi="Courier New" w:cs="Courier New"/>
         </w:rPr>
-        <w:t xml:space="preserve">se crean dentro de </w:t>
-      </w:r>
-      <w:proofErr w:type="spellStart"/>
-      <w:r>
-        <w:rPr>
-          <w:rFonts w:ascii="Courier New" w:hAnsi="Courier New" w:cs="Courier New"/>
-        </w:rPr>
-        <w:t>src</w:t>
-      </w:r>
-      <w:proofErr w:type="spellEnd"/>
-      <w:r>
-        <w:rPr>
-          <w:rFonts w:ascii="Courier New" w:hAnsi="Courier New" w:cs="Courier New"/>
-        </w:rPr>
-        <w:t>/componentes</w:t>
+        <w:t>se crean dentro de src/componentes</w:t>
       </w:r>
     </w:p>
     <w:p>
@@ -427,21 +275,7 @@
         <w:rPr>
           <w:rFonts w:ascii="Courier New" w:hAnsi="Courier New" w:cs="Courier New"/>
         </w:rPr>
-        <w:t>&lt;</w:t>
-      </w:r>
-      <w:proofErr w:type="spellStart"/>
-      <w:r>
-        <w:rPr>
-          <w:rFonts w:ascii="Courier New" w:hAnsi="Courier New" w:cs="Courier New"/>
-        </w:rPr>
-        <w:t>template</w:t>
-      </w:r>
-      <w:proofErr w:type="spellEnd"/>
-      <w:r>
-        <w:rPr>
-          <w:rFonts w:ascii="Courier New" w:hAnsi="Courier New" w:cs="Courier New"/>
-        </w:rPr>
-        <w:t>&gt;</w:t>
+        <w:t>&lt;template&gt;</w:t>
       </w:r>
     </w:p>
     <w:p>
@@ -469,186 +303,44 @@
         <w:rPr>
           <w:rFonts w:ascii="Courier New" w:hAnsi="Courier New" w:cs="Courier New"/>
         </w:rPr>
-        <w:t xml:space="preserve">  &lt;</w:t>
-      </w:r>
-      <w:proofErr w:type="spellStart"/>
-      <w:r>
-        <w:rPr>
-          <w:rFonts w:ascii="Courier New" w:hAnsi="Courier New" w:cs="Courier New"/>
-        </w:rPr>
-        <w:t>NombreDelComponente</w:t>
-      </w:r>
-      <w:proofErr w:type="spellEnd"/>
-      <w:r>
-        <w:rPr>
-          <w:rFonts w:ascii="Courier New" w:hAnsi="Courier New" w:cs="Courier New"/>
-        </w:rPr>
-        <w:t xml:space="preserve"> /</w:t>
-      </w:r>
-      <w:proofErr w:type="gramStart"/>
-      <w:r>
-        <w:rPr>
-          <w:rFonts w:ascii="Courier New" w:hAnsi="Courier New" w:cs="Courier New"/>
-        </w:rPr>
-        <w:t>&gt;  /</w:t>
-      </w:r>
-      <w:proofErr w:type="gramEnd"/>
-      <w:r>
-        <w:rPr>
-          <w:rFonts w:ascii="Courier New" w:hAnsi="Courier New" w:cs="Courier New"/>
-        </w:rPr>
-        <w:t>/ asi se usan los componentes que importamos.</w:t>
-      </w:r>
-    </w:p>
-    <w:p>
-      <w:pPr>
-        <w:pStyle w:val="Textosinformato"/>
-        <w:rPr>
-          <w:rFonts w:ascii="Courier New" w:hAnsi="Courier New" w:cs="Courier New"/>
-        </w:rPr>
-      </w:pPr>
-      <w:r>
-        <w:rPr>
-          <w:rFonts w:ascii="Courier New" w:hAnsi="Courier New" w:cs="Courier New"/>
-        </w:rPr>
-        <w:t>&lt;/</w:t>
-      </w:r>
-      <w:proofErr w:type="spellStart"/>
-      <w:r>
-        <w:rPr>
-          <w:rFonts w:ascii="Courier New" w:hAnsi="Courier New" w:cs="Courier New"/>
-        </w:rPr>
-        <w:t>template</w:t>
-      </w:r>
-      <w:proofErr w:type="spellEnd"/>
-      <w:r>
-        <w:rPr>
-          <w:rFonts w:ascii="Courier New" w:hAnsi="Courier New" w:cs="Courier New"/>
-        </w:rPr>
-        <w:t>&gt;</w:t>
-      </w:r>
-    </w:p>
-    <w:p>
-      <w:pPr>
-        <w:pStyle w:val="Textosinformato"/>
-        <w:rPr>
-          <w:rFonts w:ascii="Courier New" w:hAnsi="Courier New" w:cs="Courier New"/>
-        </w:rPr>
-      </w:pPr>
-    </w:p>
-    <w:p>
-      <w:pPr>
-        <w:pStyle w:val="Textosinformato"/>
-        <w:rPr>
-          <w:rFonts w:ascii="Courier New" w:hAnsi="Courier New" w:cs="Courier New"/>
-        </w:rPr>
-      </w:pPr>
-      <w:r>
-        <w:rPr>
-          <w:rFonts w:ascii="Courier New" w:hAnsi="Courier New" w:cs="Courier New"/>
-        </w:rPr>
-        <w:t xml:space="preserve">&lt;script </w:t>
-      </w:r>
-      <w:proofErr w:type="spellStart"/>
-      <w:r>
-        <w:rPr>
-          <w:rFonts w:ascii="Courier New" w:hAnsi="Courier New" w:cs="Courier New"/>
-        </w:rPr>
-        <w:t>lang</w:t>
-      </w:r>
-      <w:proofErr w:type="spellEnd"/>
-      <w:r>
-        <w:rPr>
-          <w:rFonts w:ascii="Courier New" w:hAnsi="Courier New" w:cs="Courier New"/>
-        </w:rPr>
-        <w:t>="</w:t>
-      </w:r>
-      <w:proofErr w:type="spellStart"/>
-      <w:r>
-        <w:rPr>
-          <w:rFonts w:ascii="Courier New" w:hAnsi="Courier New" w:cs="Courier New"/>
-        </w:rPr>
-        <w:t>ts</w:t>
-      </w:r>
-      <w:proofErr w:type="spellEnd"/>
-      <w:r>
-        <w:rPr>
-          <w:rFonts w:ascii="Courier New" w:hAnsi="Courier New" w:cs="Courier New"/>
-        </w:rPr>
-        <w:t xml:space="preserve">" </w:t>
-      </w:r>
-      <w:proofErr w:type="spellStart"/>
-      <w:r>
-        <w:rPr>
-          <w:rFonts w:ascii="Courier New" w:hAnsi="Courier New" w:cs="Courier New"/>
-        </w:rPr>
-        <w:t>setup</w:t>
-      </w:r>
-      <w:proofErr w:type="spellEnd"/>
-      <w:proofErr w:type="gramStart"/>
-      <w:r>
-        <w:rPr>
-          <w:rFonts w:ascii="Courier New" w:hAnsi="Courier New" w:cs="Courier New"/>
-        </w:rPr>
-        <w:t>&gt;  /</w:t>
-      </w:r>
-      <w:proofErr w:type="gramEnd"/>
-      <w:r>
-        <w:rPr>
-          <w:rFonts w:ascii="Courier New" w:hAnsi="Courier New" w:cs="Courier New"/>
-        </w:rPr>
-        <w:t xml:space="preserve">/ </w:t>
-      </w:r>
-      <w:proofErr w:type="spellStart"/>
-      <w:r>
-        <w:rPr>
-          <w:rFonts w:ascii="Courier New" w:hAnsi="Courier New" w:cs="Courier New"/>
-        </w:rPr>
-        <w:t>ts</w:t>
-      </w:r>
-      <w:proofErr w:type="spellEnd"/>
-      <w:r>
-        <w:rPr>
-          <w:rFonts w:ascii="Courier New" w:hAnsi="Courier New" w:cs="Courier New"/>
-        </w:rPr>
-        <w:t xml:space="preserve"> si es </w:t>
-      </w:r>
-      <w:proofErr w:type="spellStart"/>
-      <w:r>
-        <w:rPr>
-          <w:rFonts w:ascii="Courier New" w:hAnsi="Courier New" w:cs="Courier New"/>
-        </w:rPr>
-        <w:t>typescript</w:t>
-      </w:r>
-      <w:proofErr w:type="spellEnd"/>
-      <w:r>
-        <w:rPr>
-          <w:rFonts w:ascii="Courier New" w:hAnsi="Courier New" w:cs="Courier New"/>
-        </w:rPr>
-        <w:t xml:space="preserve"> o </w:t>
-      </w:r>
-      <w:proofErr w:type="spellStart"/>
-      <w:r>
-        <w:rPr>
-          <w:rFonts w:ascii="Courier New" w:hAnsi="Courier New" w:cs="Courier New"/>
-        </w:rPr>
-        <w:t>js</w:t>
-      </w:r>
-      <w:proofErr w:type="spellEnd"/>
-      <w:r>
-        <w:rPr>
-          <w:rFonts w:ascii="Courier New" w:hAnsi="Courier New" w:cs="Courier New"/>
-        </w:rPr>
-        <w:t xml:space="preserve"> si es </w:t>
-      </w:r>
-      <w:proofErr w:type="spellStart"/>
-      <w:r>
-        <w:rPr>
-          <w:rFonts w:ascii="Courier New" w:hAnsi="Courier New" w:cs="Courier New"/>
-        </w:rPr>
-        <w:t>javascript</w:t>
-      </w:r>
-      <w:proofErr w:type="spellEnd"/>
+        <w:t xml:space="preserve">  &lt;NombreDelComponente /&gt;  // asi se usan los componentes que importamos.</w:t>
+      </w:r>
+    </w:p>
+    <w:p>
+      <w:pPr>
+        <w:pStyle w:val="Textosinformato"/>
+        <w:rPr>
+          <w:rFonts w:ascii="Courier New" w:hAnsi="Courier New" w:cs="Courier New"/>
+        </w:rPr>
+      </w:pPr>
+      <w:r>
+        <w:rPr>
+          <w:rFonts w:ascii="Courier New" w:hAnsi="Courier New" w:cs="Courier New"/>
+        </w:rPr>
+        <w:t>&lt;/template&gt;</w:t>
+      </w:r>
+    </w:p>
+    <w:p>
+      <w:pPr>
+        <w:pStyle w:val="Textosinformato"/>
+        <w:rPr>
+          <w:rFonts w:ascii="Courier New" w:hAnsi="Courier New" w:cs="Courier New"/>
+        </w:rPr>
+      </w:pPr>
+    </w:p>
+    <w:p>
+      <w:pPr>
+        <w:pStyle w:val="Textosinformato"/>
+        <w:rPr>
+          <w:rFonts w:ascii="Courier New" w:hAnsi="Courier New" w:cs="Courier New"/>
+        </w:rPr>
+      </w:pPr>
+      <w:r>
+        <w:rPr>
+          <w:rFonts w:ascii="Courier New" w:hAnsi="Courier New" w:cs="Courier New"/>
+        </w:rPr>
+        <w:t>&lt;script lang="ts" setup&gt;  // ts si es typescript o js si es javascript</w:t>
+      </w:r>
     </w:p>
     <w:p>
       <w:pPr>
@@ -669,167 +361,74 @@
           <w:rFonts w:ascii="Courier New" w:hAnsi="Courier New" w:cs="Courier New"/>
           <w:lang w:val="en-US"/>
         </w:rPr>
-        <w:t xml:space="preserve">import </w:t>
-      </w:r>
-      <w:proofErr w:type="spellStart"/>
-      <w:r>
+        <w:t>import NombreDelComponente from './helloword/src/components/NombreDelComponente.vue</w:t>
+      </w:r>
+    </w:p>
+    <w:p>
+      <w:pPr>
+        <w:pStyle w:val="Textosinformato"/>
         <w:rPr>
           <w:rFonts w:ascii="Courier New" w:hAnsi="Courier New" w:cs="Courier New"/>
           <w:lang w:val="en-US"/>
         </w:rPr>
-        <w:t>NombreDelComponente</w:t>
-      </w:r>
-      <w:proofErr w:type="spellEnd"/>
+      </w:pPr>
       <w:r>
         <w:rPr>
           <w:rFonts w:ascii="Courier New" w:hAnsi="Courier New" w:cs="Courier New"/>
           <w:lang w:val="en-US"/>
         </w:rPr>
-        <w:t xml:space="preserve"> from './</w:t>
-      </w:r>
-      <w:proofErr w:type="spellStart"/>
-      <w:r>
+        <w:t>&lt;/script&gt;</w:t>
+      </w:r>
+    </w:p>
+    <w:p>
+      <w:pPr>
+        <w:pStyle w:val="Textosinformato"/>
         <w:rPr>
           <w:rFonts w:ascii="Courier New" w:hAnsi="Courier New" w:cs="Courier New"/>
           <w:lang w:val="en-US"/>
         </w:rPr>
-        <w:t>helloword</w:t>
-      </w:r>
-      <w:proofErr w:type="spellEnd"/>
-      <w:r>
-        <w:rPr>
-          <w:rFonts w:ascii="Courier New" w:hAnsi="Courier New" w:cs="Courier New"/>
-          <w:lang w:val="en-US"/>
-        </w:rPr>
-        <w:t>/</w:t>
-      </w:r>
-      <w:proofErr w:type="spellStart"/>
-      <w:r>
-        <w:rPr>
-          <w:rFonts w:ascii="Courier New" w:hAnsi="Courier New" w:cs="Courier New"/>
-          <w:lang w:val="en-US"/>
-        </w:rPr>
-        <w:t>src</w:t>
-      </w:r>
-      <w:proofErr w:type="spellEnd"/>
-      <w:r>
-        <w:rPr>
-          <w:rFonts w:ascii="Courier New" w:hAnsi="Courier New" w:cs="Courier New"/>
-          <w:lang w:val="en-US"/>
-        </w:rPr>
-        <w:t>/components/</w:t>
-      </w:r>
-      <w:proofErr w:type="spellStart"/>
-      <w:r>
-        <w:rPr>
-          <w:rFonts w:ascii="Courier New" w:hAnsi="Courier New" w:cs="Courier New"/>
-          <w:lang w:val="en-US"/>
-        </w:rPr>
-        <w:t>NombreDelComponente.vue</w:t>
-      </w:r>
-      <w:proofErr w:type="spellEnd"/>
-    </w:p>
-    <w:p>
-      <w:pPr>
-        <w:pStyle w:val="Textosinformato"/>
-        <w:rPr>
-          <w:rFonts w:ascii="Courier New" w:hAnsi="Courier New" w:cs="Courier New"/>
-          <w:lang w:val="en-US"/>
-        </w:rPr>
-      </w:pPr>
-      <w:r>
-        <w:rPr>
-          <w:rFonts w:ascii="Courier New" w:hAnsi="Courier New" w:cs="Courier New"/>
-          <w:lang w:val="en-US"/>
-        </w:rPr>
-        <w:t>&lt;/script&gt;</w:t>
-      </w:r>
-    </w:p>
-    <w:p>
-      <w:pPr>
-        <w:pStyle w:val="Textosinformato"/>
-        <w:rPr>
-          <w:rFonts w:ascii="Courier New" w:hAnsi="Courier New" w:cs="Courier New"/>
-          <w:lang w:val="en-US"/>
-        </w:rPr>
-      </w:pPr>
-    </w:p>
-    <w:p>
-      <w:pPr>
-        <w:pStyle w:val="Textosinformato"/>
-        <w:rPr>
-          <w:rFonts w:ascii="Courier New" w:hAnsi="Courier New" w:cs="Courier New"/>
-        </w:rPr>
-      </w:pPr>
-      <w:r>
-        <w:rPr>
-          <w:rFonts w:ascii="Courier New" w:hAnsi="Courier New" w:cs="Courier New"/>
-        </w:rPr>
-        <w:t>&lt;</w:t>
-      </w:r>
-      <w:proofErr w:type="spellStart"/>
-      <w:r>
-        <w:rPr>
-          <w:rFonts w:ascii="Courier New" w:hAnsi="Courier New" w:cs="Courier New"/>
-        </w:rPr>
-        <w:t>style</w:t>
-      </w:r>
-      <w:proofErr w:type="spellEnd"/>
-      <w:r>
-        <w:rPr>
-          <w:rFonts w:ascii="Courier New" w:hAnsi="Courier New" w:cs="Courier New"/>
-        </w:rPr>
-        <w:t>&gt;</w:t>
-      </w:r>
-    </w:p>
-    <w:p>
-      <w:pPr>
-        <w:pStyle w:val="Textosinformato"/>
-        <w:rPr>
-          <w:rFonts w:ascii="Courier New" w:hAnsi="Courier New" w:cs="Courier New"/>
-        </w:rPr>
-      </w:pPr>
-      <w:r>
-        <w:rPr>
-          <w:rFonts w:ascii="Courier New" w:hAnsi="Courier New" w:cs="Courier New"/>
-        </w:rPr>
-        <w:t xml:space="preserve">  // aca va el </w:t>
-      </w:r>
-      <w:proofErr w:type="spellStart"/>
-      <w:r>
-        <w:rPr>
-          <w:rFonts w:ascii="Courier New" w:hAnsi="Courier New" w:cs="Courier New"/>
-        </w:rPr>
-        <w:t>css</w:t>
-      </w:r>
-      <w:proofErr w:type="spellEnd"/>
-    </w:p>
-    <w:p>
-      <w:pPr>
-        <w:pStyle w:val="Textosinformato"/>
-        <w:rPr>
-          <w:rFonts w:ascii="Courier New" w:hAnsi="Courier New" w:cs="Courier New"/>
-        </w:rPr>
-      </w:pPr>
-      <w:r>
-        <w:rPr>
-          <w:rFonts w:ascii="Courier New" w:hAnsi="Courier New" w:cs="Courier New"/>
-        </w:rPr>
-        <w:t>&lt;/</w:t>
-      </w:r>
-      <w:proofErr w:type="spellStart"/>
-      <w:r>
-        <w:rPr>
-          <w:rFonts w:ascii="Courier New" w:hAnsi="Courier New" w:cs="Courier New"/>
-        </w:rPr>
-        <w:t>style</w:t>
-      </w:r>
-      <w:proofErr w:type="spellEnd"/>
-      <w:r>
-        <w:rPr>
-          <w:rFonts w:ascii="Courier New" w:hAnsi="Courier New" w:cs="Courier New"/>
-        </w:rPr>
-        <w:t>&gt;</w:t>
+      </w:pPr>
+    </w:p>
+    <w:p>
+      <w:pPr>
+        <w:pStyle w:val="Textosinformato"/>
+        <w:rPr>
+          <w:rFonts w:ascii="Courier New" w:hAnsi="Courier New" w:cs="Courier New"/>
+        </w:rPr>
+      </w:pPr>
+      <w:r>
+        <w:rPr>
+          <w:rFonts w:ascii="Courier New" w:hAnsi="Courier New" w:cs="Courier New"/>
+        </w:rPr>
+        <w:t>&lt;style&gt;</w:t>
+      </w:r>
+    </w:p>
+    <w:p>
+      <w:pPr>
+        <w:pStyle w:val="Textosinformato"/>
+        <w:rPr>
+          <w:rFonts w:ascii="Courier New" w:hAnsi="Courier New" w:cs="Courier New"/>
+        </w:rPr>
+      </w:pPr>
+      <w:r>
+        <w:rPr>
+          <w:rFonts w:ascii="Courier New" w:hAnsi="Courier New" w:cs="Courier New"/>
+        </w:rPr>
+        <w:t xml:space="preserve">  // aca va el css</w:t>
+      </w:r>
+    </w:p>
+    <w:p>
+      <w:pPr>
+        <w:pStyle w:val="Textosinformato"/>
+        <w:rPr>
+          <w:rFonts w:ascii="Courier New" w:hAnsi="Courier New" w:cs="Courier New"/>
+        </w:rPr>
+      </w:pPr>
+      <w:r>
+        <w:rPr>
+          <w:rFonts w:ascii="Courier New" w:hAnsi="Courier New" w:cs="Courier New"/>
+        </w:rPr>
+        <w:t>&lt;/style&gt;</w:t>
       </w:r>
     </w:p>
     <w:p>
@@ -1112,7 +711,6 @@
           <w:rFonts w:ascii="Courier New" w:hAnsi="Courier New" w:cs="Courier New"/>
         </w:rPr>
       </w:pPr>
-      <w:proofErr w:type="spellStart"/>
       <w:r>
         <w:rPr>
           <w:rFonts w:ascii="Courier New" w:hAnsi="Courier New" w:cs="Courier New"/>
@@ -1120,15 +718,140 @@
         <w:lastRenderedPageBreak/>
         <w:t>Authentications</w:t>
       </w:r>
-      <w:proofErr w:type="spellEnd"/>
-    </w:p>
-    <w:p>
-      <w:pPr>
-        <w:pStyle w:val="Textosinformato"/>
-        <w:rPr>
-          <w:rFonts w:ascii="Courier New" w:hAnsi="Courier New" w:cs="Courier New"/>
-        </w:rPr>
-      </w:pPr>
+    </w:p>
+    <w:p>
+      <w:pPr>
+        <w:pStyle w:val="Textosinformato"/>
+        <w:rPr>
+          <w:rFonts w:ascii="Courier New" w:hAnsi="Courier New" w:cs="Courier New"/>
+        </w:rPr>
+      </w:pPr>
+    </w:p>
+    <w:p>
+      <w:pPr>
+        <w:pStyle w:val="Textosinformato"/>
+        <w:rPr>
+          <w:rFonts w:ascii="Courier New" w:hAnsi="Courier New" w:cs="Courier New"/>
+        </w:rPr>
+      </w:pPr>
+    </w:p>
+    <w:p>
+      <w:pPr>
+        <w:pStyle w:val="Textosinformato"/>
+        <w:rPr>
+          <w:rFonts w:ascii="Courier New" w:hAnsi="Courier New" w:cs="Courier New"/>
+        </w:rPr>
+      </w:pPr>
+      <w:r>
+        <w:rPr>
+          <w:rFonts w:ascii="Courier New" w:hAnsi="Courier New" w:cs="Courier New"/>
+        </w:rPr>
+        <w:t>Firebase – entramos a nuestra cuenta en firebase, cramos proyecto e instalamos firebase en nuestro proyecto</w:t>
+      </w:r>
+    </w:p>
+    <w:p>
+      <w:pPr>
+        <w:pStyle w:val="Textosinformato"/>
+        <w:rPr>
+          <w:rFonts w:ascii="Courier New" w:hAnsi="Courier New" w:cs="Courier New"/>
+        </w:rPr>
+      </w:pPr>
+    </w:p>
+    <w:p>
+      <w:pPr>
+        <w:pStyle w:val="Textosinformato"/>
+        <w:rPr>
+          <w:rFonts w:ascii="Courier New" w:hAnsi="Courier New" w:cs="Courier New"/>
+        </w:rPr>
+      </w:pPr>
+      <w:r>
+        <w:rPr>
+          <w:rFonts w:ascii="Courier New" w:hAnsi="Courier New" w:cs="Courier New"/>
+        </w:rPr>
+        <w:t>Desarrollo-web</w:t>
+      </w:r>
+    </w:p>
+    <w:p>
+      <w:pPr>
+        <w:pStyle w:val="Textosinformato"/>
+        <w:rPr>
+          <w:rFonts w:ascii="Courier New" w:hAnsi="Courier New" w:cs="Courier New"/>
+        </w:rPr>
+      </w:pPr>
+    </w:p>
+    <w:p>
+      <w:pPr>
+        <w:pStyle w:val="Textosinformato"/>
+      </w:pPr>
+      <w:r>
+        <w:t>npm install firebase</w:t>
+      </w:r>
+    </w:p>
+    <w:p>
+      <w:pPr>
+        <w:pStyle w:val="Textosinformato"/>
+      </w:pPr>
+    </w:p>
+    <w:p>
+      <w:pPr>
+        <w:pStyle w:val="Textosinformato"/>
+      </w:pPr>
+    </w:p>
+    <w:p>
+      <w:pPr>
+        <w:pStyle w:val="Textosinformato"/>
+      </w:pPr>
+      <w:r>
+        <w:t>documentación</w:t>
+      </w:r>
+    </w:p>
+    <w:p>
+      <w:pPr>
+        <w:pStyle w:val="Textosinformato"/>
+        <w:rPr>
+          <w:rFonts w:ascii="Courier New" w:hAnsi="Courier New" w:cs="Courier New"/>
+        </w:rPr>
+      </w:pPr>
+      <w:hyperlink r:id="rId5" w:history="1">
+        <w:r>
+          <w:rPr>
+            <w:rStyle w:val="Hipervnculo"/>
+            <w:rFonts w:ascii="Courier New" w:hAnsi="Courier New" w:cs="Courier New"/>
+          </w:rPr>
+          <w:t>https://console.firebase.google.com/project/curso-vue-15d9b/overview?hl=es-419</w:t>
+        </w:r>
+      </w:hyperlink>
+    </w:p>
+    <w:p>
+      <w:pPr>
+        <w:pStyle w:val="Textosinformato"/>
+        <w:rPr>
+          <w:rFonts w:ascii="Courier New" w:hAnsi="Courier New" w:cs="Courier New"/>
+        </w:rPr>
+      </w:pPr>
+    </w:p>
+    <w:p>
+      <w:pPr>
+        <w:pStyle w:val="Textosinformato"/>
+        <w:rPr>
+          <w:rFonts w:ascii="Courier New" w:hAnsi="Courier New" w:cs="Courier New"/>
+        </w:rPr>
+      </w:pPr>
+    </w:p>
+    <w:p>
+      <w:pPr>
+        <w:pStyle w:val="Textosinformato"/>
+        <w:rPr>
+          <w:rFonts w:ascii="Courier New" w:hAnsi="Courier New" w:cs="Courier New"/>
+          <w:u w:val="single"/>
+        </w:rPr>
+      </w:pPr>
+      <w:r>
+        <w:rPr>
+          <w:rFonts w:ascii="Courier New" w:hAnsi="Courier New" w:cs="Courier New"/>
+        </w:rPr>
+        <w:t>muy fácil de implementarlo, pero es pago, asi que un punto a tener en cuenta</w:t>
+      </w:r>
     </w:p>
     <w:p>
       <w:pPr>
@@ -1616,6 +1339,29 @@
       <w:lang w:val="es-AR"/>
     </w:rPr>
   </w:style>
+  <w:style w:type="character" w:styleId="Hipervnculo">
+    <w:name w:val="Hyperlink"/>
+    <w:basedOn w:val="Fuentedeprrafopredeter"/>
+    <w:uiPriority w:val="99"/>
+    <w:unhideWhenUsed/>
+    <w:rsid w:val="00AA143A"/>
+    <w:rPr>
+      <w:color w:val="0563C1" w:themeColor="hyperlink"/>
+      <w:u w:val="single"/>
+    </w:rPr>
+  </w:style>
+  <w:style w:type="character" w:styleId="Mencinsinresolver">
+    <w:name w:val="Unresolved Mention"/>
+    <w:basedOn w:val="Fuentedeprrafopredeter"/>
+    <w:uiPriority w:val="99"/>
+    <w:semiHidden/>
+    <w:unhideWhenUsed/>
+    <w:rsid w:val="00AA143A"/>
+    <w:rPr>
+      <w:color w:val="605E5C"/>
+      <w:shd w:val="clear" w:color="auto" w:fill="E1DFDD"/>
+    </w:rPr>
+  </w:style>
 </w:styles>
 </file>
 

</xml_diff>